<commit_message>
Uploading the reviwed MS now
</commit_message>
<xml_diff>
--- a/TAB1.docx
+++ b/TAB1.docx
@@ -24,58 +24,7 @@
           <w:sz w:val="24"/>
           <w:szCs w:val="24"/>
         </w:rPr>
-        <w:t xml:space="preserve">Table </w:t>
-      </w:r>
-      <w:r>
-        <w:rPr>
-          <w:rFonts w:ascii="Times New Roman" w:hAnsi="Times New Roman" w:cs="Times New Roman"/>
-          <w:i w:val="0"/>
-          <w:color w:val="auto"/>
-          <w:sz w:val="24"/>
-          <w:szCs w:val="24"/>
-        </w:rPr>
-        <w:fldChar w:fldCharType="begin"/>
-      </w:r>
-      <w:r>
-        <w:rPr>
-          <w:rFonts w:ascii="Times New Roman" w:hAnsi="Times New Roman" w:cs="Times New Roman"/>
-          <w:i w:val="0"/>
-          <w:color w:val="auto"/>
-          <w:sz w:val="24"/>
-          <w:szCs w:val="24"/>
-        </w:rPr>
-        <w:instrText xml:space="preserve"> SEQ Table \* ARABIC </w:instrText>
-      </w:r>
-      <w:r>
-        <w:rPr>
-          <w:rFonts w:ascii="Times New Roman" w:hAnsi="Times New Roman" w:cs="Times New Roman"/>
-          <w:i w:val="0"/>
-          <w:color w:val="auto"/>
-          <w:sz w:val="24"/>
-          <w:szCs w:val="24"/>
-        </w:rPr>
-        <w:fldChar w:fldCharType="separate"/>
-      </w:r>
-      <w:r>
-        <w:rPr>
-          <w:rFonts w:ascii="Times New Roman" w:hAnsi="Times New Roman" w:cs="Times New Roman"/>
-          <w:i w:val="0"/>
-          <w:noProof/>
-          <w:color w:val="auto"/>
-          <w:sz w:val="24"/>
-          <w:szCs w:val="24"/>
-        </w:rPr>
-        <w:t>1</w:t>
-      </w:r>
-      <w:r>
-        <w:rPr>
-          <w:rFonts w:ascii="Times New Roman" w:hAnsi="Times New Roman" w:cs="Times New Roman"/>
-          <w:i w:val="0"/>
-          <w:color w:val="auto"/>
-          <w:sz w:val="24"/>
-          <w:szCs w:val="24"/>
-        </w:rPr>
-        <w:fldChar w:fldCharType="end"/>
+        <w:t>Table</w:t>
       </w:r>
       <w:bookmarkEnd w:id="0"/>
       <w:r>
@@ -86,7 +35,29 @@
           <w:sz w:val="24"/>
           <w:szCs w:val="24"/>
         </w:rPr>
-        <w:t>: List and definition of symbols used in the text and equations with their units.</w:t>
+        <w:t xml:space="preserve"> 1</w:t>
+      </w:r>
+      <w:r>
+        <w:rPr>
+          <w:rFonts w:ascii="Times New Roman" w:hAnsi="Times New Roman" w:cs="Times New Roman"/>
+          <w:i w:val="0"/>
+          <w:color w:val="auto"/>
+          <w:sz w:val="24"/>
+          <w:szCs w:val="24"/>
+        </w:rPr>
+        <w:t xml:space="preserve">: List and definition of </w:t>
+      </w:r>
+      <w:bookmarkStart w:id="1" w:name="_GoBack"/>
+      <w:bookmarkEnd w:id="1"/>
+      <w:r>
+        <w:rPr>
+          <w:rFonts w:ascii="Times New Roman" w:hAnsi="Times New Roman" w:cs="Times New Roman"/>
+          <w:i w:val="0"/>
+          <w:color w:val="auto"/>
+          <w:sz w:val="24"/>
+          <w:szCs w:val="24"/>
+        </w:rPr>
+        <w:t>symbols used in the text and equations with their units.</w:t>
       </w:r>
     </w:p>
     <w:tbl>
@@ -804,17 +775,7 @@
                 <w:sz w:val="24"/>
                 <w:szCs w:val="24"/>
               </w:rPr>
-              <w:t xml:space="preserve"> scaling of anabo</w:t>
-            </w:r>
-            <w:bookmarkStart w:id="1" w:name="_GoBack"/>
-            <w:bookmarkEnd w:id="1"/>
-            <w:r>
-              <w:rPr>
-                <w:rFonts w:ascii="Times New Roman" w:hAnsi="Times New Roman" w:cs="Times New Roman"/>
-                <w:sz w:val="24"/>
-                <w:szCs w:val="24"/>
-              </w:rPr>
-              <w:t>lism and energy expenditure</w:t>
+              <w:t xml:space="preserve"> scaling of anabolism and energy expenditure</w:t>
             </w:r>
           </w:p>
         </w:tc>

</xml_diff>